<commit_message>
Fixed vocabulary/grammar of paragraphs depending on how many findings are present
</commit_message>
<xml_diff>
--- a/_out/mdl/2024/MDL-CITY_OF_DECATUR-386004534-2024.docx
+++ b/_out/mdl/2024/MDL-CITY_OF_DECATUR-386004534-2024.docx
@@ -223,237 +223,9 @@
       </w:pPr>
       <w:r>
         <w:rPr>
-          <w:caps w:val="0"/>
-          <w:smallCaps w:val="0"/>
-          <w:sz w:val="24"/>
-          <w:szCs w:val="24"/>
-        </w:rPr>
-        <w:t>In accordance with 2 C.F.R. § 200.521</w:t>
-      </w:r>
-      <w:r>
-        <w:rPr>
-          <w:caps w:val="0"/>
-          <w:smallCaps w:val="0"/>
-          <w:sz w:val="24"/>
-          <w:szCs w:val="24"/>
-        </w:rPr>
-        <w:t>(b)</w:t>
-      </w:r>
-      <w:r>
-        <w:rPr>
-          <w:caps w:val="0"/>
-          <w:smallCaps w:val="0"/>
-          <w:sz w:val="24"/>
-          <w:szCs w:val="24"/>
-        </w:rPr>
-        <w:t xml:space="preserve">, the U.S. Department of the Treasury (Treasury) is required to issue a management decision </w:t>
-      </w:r>
-      <w:r>
-        <w:rPr>
-          <w:caps w:val="0"/>
-          <w:smallCaps w:val="0"/>
-          <w:sz w:val="24"/>
-          <w:szCs w:val="24"/>
-        </w:rPr>
-        <w:t>for</w:t>
-      </w:r>
-      <w:r>
-        <w:rPr>
-          <w:caps w:val="0"/>
-          <w:smallCaps w:val="0"/>
-          <w:sz w:val="24"/>
-          <w:szCs w:val="24"/>
-        </w:rPr>
-        <w:t xml:space="preserve"> </w:t>
-      </w:r>
-      <w:r>
-        <w:rPr>
-          <w:caps w:val="0"/>
-          <w:smallCaps w:val="0"/>
-          <w:sz w:val="24"/>
-          <w:szCs w:val="24"/>
-        </w:rPr>
-        <w:t xml:space="preserve">single </w:t>
-      </w:r>
-      <w:r>
-        <w:rPr>
-          <w:caps w:val="0"/>
-          <w:smallCaps w:val="0"/>
-          <w:sz w:val="24"/>
-          <w:szCs w:val="24"/>
-        </w:rPr>
-        <w:t>audit findings pertaining to award</w:t>
-      </w:r>
-      <w:r>
-        <w:rPr>
-          <w:caps w:val="0"/>
-          <w:smallCaps w:val="0"/>
-          <w:sz w:val="24"/>
-          <w:szCs w:val="24"/>
-        </w:rPr>
-        <w:t>s</w:t>
-      </w:r>
-      <w:r>
-        <w:rPr>
-          <w:caps w:val="0"/>
-          <w:smallCaps w:val="0"/>
-          <w:sz w:val="24"/>
-          <w:szCs w:val="24"/>
-        </w:rPr>
-        <w:t xml:space="preserve"> under Treasury</w:t>
-      </w:r>
-      <w:r>
-        <w:rPr>
-          <w:caps w:val="0"/>
-          <w:smallCaps w:val="0"/>
-          <w:sz w:val="24"/>
-          <w:szCs w:val="24"/>
-        </w:rPr>
-        <w:t>’s</w:t>
-      </w:r>
-      <w:r>
-        <w:rPr>
-          <w:caps w:val="0"/>
-          <w:smallCaps w:val="0"/>
-          <w:sz w:val="24"/>
-          <w:szCs w:val="24"/>
-        </w:rPr>
-        <w:t xml:space="preserve"> programs.</w:t>
-      </w:r>
-      <w:r>
-        <w:rPr>
-          <w:caps w:val="0"/>
-          <w:smallCaps w:val="0"/>
-          <w:sz w:val="24"/>
-          <w:szCs w:val="24"/>
-        </w:rPr>
-        <w:t xml:space="preserve"> </w:t>
-      </w:r>
-      <w:r>
-        <w:rPr>
-          <w:caps w:val="0"/>
-          <w:smallCaps w:val="0"/>
-          <w:sz w:val="24"/>
-          <w:szCs w:val="24"/>
-        </w:rPr>
-        <w:t>Treasury</w:t>
-      </w:r>
-      <w:r>
-        <w:rPr>
-          <w:caps w:val="0"/>
-          <w:smallCaps w:val="0"/>
-          <w:sz w:val="24"/>
-          <w:szCs w:val="24"/>
-        </w:rPr>
-        <w:t>’s</w:t>
-      </w:r>
-      <w:r>
-        <w:rPr>
-          <w:caps w:val="0"/>
-          <w:smallCaps w:val="0"/>
-          <w:sz w:val="24"/>
-          <w:szCs w:val="24"/>
-        </w:rPr>
-        <w:t xml:space="preserve"> review as part of its responsibilities under 2 C.F.R § 200.513(c) includes an assessment of </w:t>
-      </w:r>
-      <w:r>
-        <w:rPr>
-          <w:caps w:val="0"/>
-          <w:smallCaps w:val="0"/>
-          <w:sz w:val="24"/>
-          <w:szCs w:val="24"/>
-        </w:rPr>
-        <w:t>Treasury</w:t>
-      </w:r>
-      <w:r>
-        <w:rPr>
-          <w:caps w:val="0"/>
-          <w:smallCaps w:val="0"/>
-          <w:sz w:val="24"/>
-          <w:szCs w:val="24"/>
-        </w:rPr>
-        <w:t xml:space="preserve">’s award </w:t>
-      </w:r>
-      <w:r>
-        <w:rPr>
-          <w:caps w:val="0"/>
-          <w:smallCaps w:val="0"/>
-          <w:sz w:val="24"/>
-          <w:szCs w:val="24"/>
-        </w:rPr>
-        <w:t>recipients</w:t>
-      </w:r>
-      <w:r>
-        <w:rPr>
-          <w:caps w:val="0"/>
-          <w:smallCaps w:val="0"/>
-          <w:sz w:val="24"/>
-          <w:szCs w:val="24"/>
-        </w:rPr>
-        <w:t>’</w:t>
-      </w:r>
-      <w:r>
-        <w:rPr>
-          <w:caps w:val="0"/>
-          <w:smallCaps w:val="0"/>
-          <w:sz w:val="24"/>
-          <w:szCs w:val="24"/>
-        </w:rPr>
-        <w:t xml:space="preserve"> </w:t>
-      </w:r>
-      <w:r>
-        <w:rPr>
-          <w:caps w:val="0"/>
-          <w:smallCaps w:val="0"/>
-          <w:sz w:val="24"/>
-          <w:szCs w:val="24"/>
-        </w:rPr>
-        <w:t xml:space="preserve">single </w:t>
-      </w:r>
-      <w:r>
-        <w:rPr>
-          <w:caps w:val="0"/>
-          <w:smallCaps w:val="0"/>
-          <w:sz w:val="24"/>
-          <w:szCs w:val="24"/>
-        </w:rPr>
-        <w:t>audit findings, corrective action plans</w:t>
-      </w:r>
-      <w:r>
-        <w:rPr>
-          <w:caps w:val="0"/>
-          <w:smallCaps w:val="0"/>
-          <w:sz w:val="24"/>
-          <w:szCs w:val="24"/>
-        </w:rPr>
-        <w:t xml:space="preserve"> (CAPs)</w:t>
-      </w:r>
-      <w:r>
-        <w:rPr>
-          <w:caps w:val="0"/>
-          <w:smallCaps w:val="0"/>
-          <w:sz w:val="24"/>
-          <w:szCs w:val="24"/>
-        </w:rPr>
-        <w:t>,</w:t>
-      </w:r>
-      <w:r>
-        <w:rPr>
-          <w:caps w:val="0"/>
-          <w:smallCaps w:val="0"/>
-          <w:sz w:val="24"/>
-          <w:szCs w:val="24"/>
-        </w:rPr>
-        <w:t xml:space="preserve"> and questioned costs, if any</w:t>
-      </w:r>
-      <w:r>
-        <w:rPr>
-          <w:caps w:val="0"/>
-          <w:smallCaps w:val="0"/>
-          <w:sz w:val="24"/>
-          <w:szCs w:val="24"/>
-        </w:rPr>
-        <w:t xml:space="preserve">.  </w:t>
+          <w:sz w:val="24"/>
+        </w:rPr>
+        <w:t xml:space="preserve">In accordance with 2 C.F.R. § 200.521(b), the U.S. Department of the Treasury (Treasury) is required to issue a management decision for single audit findings pertaining to awards under Treasury’s programs. Treasury’s review as part of its responsibilities under 2 C.F.R § 200.513(c) includes an assessment of Treasury’s award recipients’ single audit findings, corrective action plans (CAPs), and questioned costs, if any. </w:t>
       </w:r>
     </w:p>
     <w:p>
@@ -506,7 +278,7 @@
         <w:rPr>
           <w:sz w:val="24"/>
         </w:rPr>
-        <w:t xml:space="preserve"> prepared by the Rehmann Robson Llc for the fiscal year ending on </w:t>
+        <w:t xml:space="preserve"> prepared by Rehmann Robson Llc for the fiscal year ending on </w:t>
       </w:r>
       <w:r>
         <w:rPr>
@@ -519,7 +291,7 @@
         <w:rPr>
           <w:sz w:val="24"/>
         </w:rPr>
-        <w:t>. No questioned costs are included in this single audit report. Treasury has made the following determinations regarding the audit finding(s) and CAP(s) listed below:</w:t>
+        <w:t>. No questioned costs are included in this single audit report. Treasury has made the following determinations regarding the audit finding and CAP listed below:</w:t>
       </w:r>
     </w:p>
     <w:p>
@@ -573,15 +345,8 @@
       <w:pPr>
         <w:spacing w:before="1" w:after="3" w:line="232" w:lineRule="auto"/>
         <w:rPr>
-          <w:sz w:val="24"/>
-          <w:szCs w:val="24"/>
-        </w:rPr>
-      </w:pPr>
-    </w:p>
-    <w:p>
-      <w:pPr>
-        <w:spacing w:before="1" w:after="3" w:line="232" w:lineRule="auto"/>
-        <w:rPr>
+          <w:b/>
+          <w:spacing w:val="-4"/>
           <w:sz w:val="24"/>
           <w:szCs w:val="24"/>
         </w:rPr>
@@ -858,15 +623,6 @@
         </w:rPr>
       </w:pPr>
       <w:bookmarkStart w:id="24" w:name="_Hlk154663631"/>
-      <w:r>
-        <w:rPr>
-          <w:caps w:val="0"/>
-          <w:smallCaps w:val="0"/>
-          <w:sz w:val="24"/>
-          <w:szCs w:val="24"/>
-        </w:rPr>
-        <w:br w:type="textWrapping" w:clear="all"/>
-      </w:r>
     </w:p>
     <w:p>
       <w:pPr>
@@ -884,7 +640,7 @@
         <w:rPr>
           <w:sz w:val="24"/>
         </w:rPr>
-        <w:t xml:space="preserve">The audit finding(s)  sustained as the identified issue(s) violate(s) the terms and conditions of the above-referenced award(s). The CAP(s), if implemented,  responsive to the audit finding(s), address(es) the cause of the audit finding(s) and should be completed in accordance with the action date(s) indicated in the single audit report.     </w:t>
+        <w:t xml:space="preserve">The audit finding is sustained as the identified issue violates the terms and conditions of the above-referenced award. The CAP, if implemented, is responsive to the audit finding, addresses the cause of the audit finding and should be completed in accordance with the action date indicated in the single audit report. </w:t>
       </w:r>
     </w:p>
     <w:bookmarkEnd w:id="26"/>
@@ -919,7 +675,7 @@
         <w:rPr>
           <w:sz w:val="24"/>
         </w:rPr>
-        <w:t xml:space="preserve">Please note, the corrective action(s)  subject to review during this recipient’s next annual single audit or program-specific audit, as applicable, to determine adequacy. If the same audit finding(s) appear(s) in a future single audit report for this recipient, its current or future award funding under Treasury’s programs may be adversely impacted. </w:t>
+        <w:t xml:space="preserve">Please note, the corrective action is subject to review during this recipient’s next annual single audit or program-specific audit, as applicable, to determine adequacy. If the same audit finding appears in a future single audit report for this recipient, its current or future award funding under Treasury’s programs may be adversely impacted. </w:t>
       </w:r>
     </w:p>
     <w:p>
@@ -943,20 +699,16 @@
         </w:rPr>
       </w:pPr>
       <w:commentRangeStart w:id="28"/>
-      <w:commentRangeStart w:id="29"/>
       <w:commentRangeEnd w:id="28"/>
-      <w:commentRangeEnd w:id="29"/>
       <w:proofErr w:type="spellStart"/>
       <w:proofErr w:type="spellEnd"/>
       <w:proofErr w:type="gramStart"/>
       <w:proofErr w:type="gramEnd"/>
       <w:r>
         <w:rPr>
-          <w:caps w:val="0"/>
-          <w:smallCaps w:val="0"/>
-          <w:sz w:val="24"/>
-        </w:rPr>
-        <w:t>The City Of Decatur may appeal Treasury’s decision for the audit finding(s) listed above. A written appeal must be submitted within 30 calendar days of the date of this management decision letter to Treasury via email at  ORP_SingleAudits@treasury.gov  . The appeal must include: 1) the specific reasons for disputing Treasury’s determination; 2) relevant documentation to support the recipient’s position; 3) an alternative course of action with an anticipated completion date of the action; and 4) the contact information of the managing official responsible for implementing the proposed alternative course of action.</w:t>
+          <w:sz w:val="24"/>
+        </w:rPr>
+        <w:t>City Of Decatur may appeal Treasury’s decision for the audit finding listed above. A written appeal must be submitted within 30 calendar days of the date of this management decision letter to Treasury via email at ORP_SingleAudits@treasury.gov. The appeal must include: 1) the specific reasons for disputing Treasury’s determination; 2) relevant documentation to support the recipient’s position; 3) an alternative course of action with an anticipated completion date of the action; and 4) the contact information of the managing official responsible for implementing the proposed alternative course of action.</w:t>
       </w:r>
     </w:p>
     <w:p>
@@ -969,7 +721,7 @@
           <w:szCs w:val="24"/>
         </w:rPr>
       </w:pPr>
-      <w:bookmarkStart w:id="30" w:name="_Hlk172811103"/>
+      <w:bookmarkStart w:id="29" w:name="_Hlk172811103"/>
     </w:p>
     <w:p>
       <w:pPr>
@@ -989,14 +741,12 @@
       <w:proofErr w:type="gramEnd"/>
       <w:r>
         <w:rPr>
-          <w:caps w:val="0"/>
-          <w:smallCaps w:val="0"/>
-          <w:sz w:val="24"/>
-        </w:rPr>
-        <w:t>For questions regarding the audit finding(s), please email us at  ORP_SingleAudits@treasury.gov  . Thank you.</w:t>
-      </w:r>
-    </w:p>
-    <w:bookmarkEnd w:id="30"/>
+          <w:sz w:val="24"/>
+        </w:rPr>
+        <w:t>For questions regarding the audit finding, please email us at ORP_SingleAudits@treasury.gov. Thank you.</w:t>
+      </w:r>
+    </w:p>
+    <w:bookmarkEnd w:id="29"/>
     <w:p>
       <w:pPr>
         <w:pStyle w:val="BodyText"/>
@@ -1760,22 +1510,6 @@
     </w:p>
   </w:comment>
   <w:comment w:id="28" w:author="Anthony D'Alessandro" w:date="2025-09-08T14:20:00Z" w:initials="AD">
-    <w:p>
-      <w:pPr>
-        <w:pStyle w:val="CommentText"/>
-      </w:pPr>
-      <w:r>
-        <w:rPr>
-          <w:rStyle w:val="CommentReference"/>
-        </w:rPr>
-        <w:annotationRef/>
-      </w:r>
-      <w:r>
-        <w:t>Insert ‘The’ before any auditee name</w:t>
-      </w:r>
-    </w:p>
-  </w:comment>
-  <w:comment w:id="29" w:author="Anthony D'Alessandro" w:date="2025-09-08T14:20:00Z" w:initials="AD">
     <w:p>
       <w:pPr>
         <w:pStyle w:val="CommentText"/>
@@ -1825,7 +1559,6 @@
   <w15:commentEx w15:paraId="6578FE08" w15:done="0"/>
   <w15:commentEx w15:paraId="69E6AEA2" w15:paraIdParent="6578FE08" w15:done="0"/>
   <w15:commentEx w15:paraId="4280349F" w15:done="0"/>
-  <w15:commentEx w15:paraId="1CC50EE1" w15:done="0"/>
   <w15:commentEx w15:paraId="2CB10DBE" w15:done="0"/>
 </w15:commentsEx>
 </file>
@@ -1855,7 +1588,6 @@
   <w16cex:commentExtensible w16cex:durableId="1F07D09F" w16cex:dateUtc="2025-09-08T18:22:00Z"/>
   <w16cex:commentExtensible w16cex:durableId="2A5D9E25" w16cex:dateUtc="2025-09-08T19:17:00Z"/>
   <w16cex:commentExtensible w16cex:durableId="309700CA" w16cex:dateUtc="2025-09-08T18:18:00Z"/>
-  <w16cex:commentExtensible w16cex:durableId="60E2678C" w16cex:dateUtc="2025-09-08T18:20:00Z"/>
   <w16cex:commentExtensible w16cex:durableId="57F520C3" w16cex:dateUtc="2025-09-08T18:20:00Z"/>
 </w16cex:commentsExtensible>
 </file>
@@ -1885,7 +1617,6 @@
   <w16cid:commentId w16cid:paraId="6578FE08" w16cid:durableId="1F07D09F"/>
   <w16cid:commentId w16cid:paraId="69E6AEA2" w16cid:durableId="2A5D9E25"/>
   <w16cid:commentId w16cid:paraId="4280349F" w16cid:durableId="309700CA"/>
-  <w16cid:commentId w16cid:paraId="1CC50EE1" w16cid:durableId="60E2678C"/>
   <w16cid:commentId w16cid:paraId="2CB10DBE" w16cid:durableId="57F520C3"/>
 </w16cid:commentsIds>
 </file>
@@ -2073,7 +1804,7 @@
           <v:imagedata r:id="rId1" o:title=""/>
           <w10:wrap anchorx="page" anchory="page"/>
         </v:shape>
-        <o:OLEObject Type="Embed" ProgID="Word.Picture.8" ShapeID="_x0000_s1026" DrawAspect="Content" ObjectID="_1829385731" r:id="rId2"/>
+        <o:OLEObject Type="Embed" ProgID="Word.Picture.8" ShapeID="_x0000_s1026" DrawAspect="Content" ObjectID="_1829815857" r:id="rId2"/>
       </w:object>
     </w:r>
     <w:r>
@@ -3801,18 +3532,18 @@
 </file>
 
 <file path=customXml/item1.xml><?xml version="1.0" encoding="utf-8"?>
-<p:properties xmlns:p="http://schemas.microsoft.com/office/2006/metadata/properties" xmlns:xsi="http://www.w3.org/2001/XMLSchema-instance" xmlns:pc="http://schemas.microsoft.com/office/infopath/2007/PartnerControls">
-  <documentManagement/>
-</p:properties>
-</file>
-
-<file path=customXml/item2.xml><?xml version="1.0" encoding="utf-8"?>
 <?mso-contentType ?>
 <FormTemplates xmlns="http://schemas.microsoft.com/sharepoint/v3/contenttype/forms">
   <Display>DocumentLibraryForm</Display>
   <Edit>DocumentLibraryForm</Edit>
   <New>DocumentLibraryForm</New>
 </FormTemplates>
+</file>
+
+<file path=customXml/item2.xml><?xml version="1.0" encoding="utf-8"?>
+<p:properties xmlns:p="http://schemas.microsoft.com/office/2006/metadata/properties" xmlns:xsi="http://www.w3.org/2001/XMLSchema-instance" xmlns:pc="http://schemas.microsoft.com/office/infopath/2007/PartnerControls">
+  <documentManagement/>
+</p:properties>
 </file>
 
 <file path=customXml/item3.xml><?xml version="1.0" encoding="utf-8"?>
@@ -3930,6 +3661,14 @@
 </file>
 
 <file path=customXml/itemProps1.xml><?xml version="1.0" encoding="utf-8"?>
+<ds:datastoreItem xmlns:ds="http://schemas.openxmlformats.org/officeDocument/2006/customXml" ds:itemID="{2123481F-583C-4491-8BD7-A223B6902F04}">
+  <ds:schemaRefs>
+    <ds:schemaRef ds:uri="http://schemas.microsoft.com/sharepoint/v3/contenttype/forms"/>
+  </ds:schemaRefs>
+</ds:datastoreItem>
+</file>
+
+<file path=customXml/itemProps2.xml><?xml version="1.0" encoding="utf-8"?>
 <ds:datastoreItem xmlns:ds="http://schemas.openxmlformats.org/officeDocument/2006/customXml" ds:itemID="{A5BE170D-67CC-493F-80F6-03FCA15C5893}">
   <ds:schemaRefs>
     <ds:schemaRef ds:uri="http://schemas.microsoft.com/office/infopath/2007/PartnerControls"/>
@@ -3940,14 +3679,6 @@
     <ds:schemaRef ds:uri="http://purl.org/dc/terms/"/>
     <ds:schemaRef ds:uri="http://schemas.openxmlformats.org/package/2006/metadata/core-properties"/>
     <ds:schemaRef ds:uri="http://purl.org/dc/elements/1.1/"/>
-  </ds:schemaRefs>
-</ds:datastoreItem>
-</file>
-
-<file path=customXml/itemProps2.xml><?xml version="1.0" encoding="utf-8"?>
-<ds:datastoreItem xmlns:ds="http://schemas.openxmlformats.org/officeDocument/2006/customXml" ds:itemID="{2123481F-583C-4491-8BD7-A223B6902F04}">
-  <ds:schemaRefs>
-    <ds:schemaRef ds:uri="http://schemas.microsoft.com/sharepoint/v3/contenttype/forms"/>
   </ds:schemaRefs>
 </ds:datastoreItem>
 </file>

</xml_diff>

<commit_message>
Fixed table formatting and padding
</commit_message>
<xml_diff>
--- a/_out/mdl/2024/MDL-CITY_OF_DECATUR-386004534-2024.docx
+++ b/_out/mdl/2024/MDL-CITY_OF_DECATUR-386004534-2024.docx
@@ -33,7 +33,7 @@
           <w:smallCaps w:val="0"/>
           <w:sz w:val="24"/>
         </w:rPr>
-        <w:t>January 13, 2026</w:t>
+        <w:t>January 15, 2026</w:t>
       </w:r>
     </w:p>
     <w:p>
@@ -248,14 +248,10 @@
         </w:rPr>
       </w:pPr>
       <w:commentRangeStart w:id="16"/>
-      <w:proofErr w:type="gramStart"/>
-      <w:proofErr w:type="gramEnd"/>
       <w:commentRangeEnd w:id="16"/>
       <w:commentRangeStart w:id="17"/>
       <w:commentRangeEnd w:id="17"/>
       <w:bookmarkStart w:id="18" w:name="_Hlk154663119"/>
-      <w:proofErr w:type="gramStart"/>
-      <w:proofErr w:type="gramEnd"/>
       <w:commentRangeStart w:id="19"/>
       <w:commentRangeStart w:id="20"/>
       <w:commentRangeEnd w:id="19"/>
@@ -343,17 +339,6 @@
     </w:p>
     <w:p>
       <w:pPr>
-        <w:spacing w:before="1" w:after="3" w:line="232" w:lineRule="auto"/>
-        <w:rPr>
-          <w:b/>
-          <w:spacing w:val="-4"/>
-          <w:sz w:val="24"/>
-          <w:szCs w:val="24"/>
-        </w:rPr>
-      </w:pPr>
-    </w:p>
-    <w:p>
-      <w:pPr>
         <w:spacing w:before="0" w:after="0" w:line="240" w:lineRule="auto"/>
         <w:rPr>
           <w:sz w:val="24"/>
@@ -363,16 +348,24 @@
     </w:p>
     <w:tbl>
       <w:tblPr>
-        <w:tblW w:type="auto" w:w="0"/>
+        <w:tblW w:type="dxa" w:w="9000"/>
         <w:tblLook w:firstColumn="1" w:firstRow="1" w:lastColumn="0" w:lastRow="0" w:noHBand="0" w:noVBand="1" w:val="04A0"/>
         <w:tblBorders>
-          <w:top w:val="single" w:sz="6" w:space="0" w:color="auto"/>
-          <w:left w:val="single" w:sz="6" w:space="0" w:color="auto"/>
-          <w:bottom w:val="single" w:sz="6" w:space="0" w:color="auto"/>
-          <w:right w:val="single" w:sz="6" w:space="0" w:color="auto"/>
-          <w:insideH w:val="single" w:sz="6" w:space="0" w:color="auto"/>
-          <w:insideV w:val="single" w:sz="6" w:space="0" w:color="auto"/>
+          <w:top w:val="single" w:sz="12" w:space="0" w:color="000000"/>
+          <w:left w:val="single" w:sz="12" w:space="0" w:color="000000"/>
+          <w:bottom w:val="single" w:sz="12" w:space="0" w:color="000000"/>
+          <w:right w:val="single" w:sz="12" w:space="0" w:color="000000"/>
+          <w:insideH w:val="single" w:sz="12" w:space="0" w:color="000000"/>
+          <w:insideV w:val="single" w:sz="12" w:space="0" w:color="000000"/>
         </w:tblBorders>
+        <w:tblLayout w:type="fixed"/>
+        <w:tblCellMar>
+          <w:top w:w="0" w:type="dxa"/>
+          <w:bottom w:w="0" w:type="dxa"/>
+          <w:left w:w="86" w:type="dxa"/>
+          <w:right w:w="86" w:type="dxa"/>
+        </w:tblCellMar>
+        <w:tblInd w:type="dxa" w:w="72"/>
       </w:tblPr>
       <w:tblGrid>
         <w:gridCol w:w="1872"/>
@@ -382,15 +375,17 @@
         <w:gridCol w:w="1872"/>
       </w:tblGrid>
       <w:tr>
+        <w:trPr>
+          <w:trHeight w:val="706" w:hRule="atLeast"/>
+        </w:trPr>
         <w:tc>
           <w:tcPr>
-            <w:tcW w:type="dxa" w:w="1872"/>
-            <w:shd w:fill="E7E6E6"/>
+            <w:tcW w:type="dxa" w:w="1195"/>
             <w:vAlign w:val="top"/>
           </w:tcPr>
           <w:p>
             <w:pPr>
-              <w:spacing w:before="0" w:after="0" w:line="240" w:lineRule="auto"/>
+              <w:spacing w:before="76" w:after="0" w:line="240" w:lineRule="auto"/>
               <w:jc w:val="center"/>
             </w:pPr>
             <w:r>
@@ -406,13 +401,12 @@
         </w:tc>
         <w:tc>
           <w:tcPr>
-            <w:tcW w:type="dxa" w:w="1872"/>
-            <w:shd w:fill="E7E6E6"/>
+            <w:tcW w:type="dxa" w:w="2290"/>
             <w:vAlign w:val="top"/>
           </w:tcPr>
           <w:p>
             <w:pPr>
-              <w:spacing w:before="0" w:after="0" w:line="240" w:lineRule="auto"/>
+              <w:spacing w:before="76" w:after="0" w:line="240" w:lineRule="auto"/>
               <w:jc w:val="center"/>
             </w:pPr>
             <w:r>
@@ -428,13 +422,12 @@
         </w:tc>
         <w:tc>
           <w:tcPr>
-            <w:tcW w:type="dxa" w:w="1872"/>
-            <w:shd w:fill="E7E6E6"/>
+            <w:tcW w:type="dxa" w:w="1728"/>
             <w:vAlign w:val="top"/>
           </w:tcPr>
           <w:p>
             <w:pPr>
-              <w:spacing w:before="0" w:after="0" w:line="240" w:lineRule="auto"/>
+              <w:spacing w:before="76" w:after="0" w:line="240" w:lineRule="auto"/>
               <w:jc w:val="center"/>
             </w:pPr>
             <w:r>
@@ -450,13 +443,12 @@
         </w:tc>
         <w:tc>
           <w:tcPr>
-            <w:tcW w:type="dxa" w:w="1872"/>
-            <w:shd w:fill="E7E6E6"/>
+            <w:tcW w:type="dxa" w:w="2074"/>
             <w:vAlign w:val="top"/>
           </w:tcPr>
           <w:p>
             <w:pPr>
-              <w:spacing w:before="0" w:after="0" w:line="240" w:lineRule="auto"/>
+              <w:spacing w:before="76" w:after="0" w:line="240" w:lineRule="auto"/>
               <w:jc w:val="center"/>
             </w:pPr>
             <w:r>
@@ -472,13 +464,12 @@
         </w:tc>
         <w:tc>
           <w:tcPr>
-            <w:tcW w:type="dxa" w:w="1872"/>
-            <w:shd w:fill="E7E6E6"/>
+            <w:tcW w:type="dxa" w:w="1714"/>
             <w:vAlign w:val="top"/>
           </w:tcPr>
           <w:p>
             <w:pPr>
-              <w:spacing w:before="0" w:after="0" w:line="240" w:lineRule="auto"/>
+              <w:spacing w:before="76" w:after="0" w:line="240" w:lineRule="auto"/>
               <w:jc w:val="center"/>
             </w:pPr>
             <w:r>
@@ -494,14 +485,17 @@
         </w:tc>
       </w:tr>
       <w:tr>
+        <w:trPr>
+          <w:trHeight w:val="706" w:hRule="atLeast"/>
+        </w:trPr>
         <w:tc>
           <w:tcPr>
-            <w:tcW w:type="dxa" w:w="1872"/>
+            <w:tcW w:type="dxa" w:w="1195"/>
             <w:vAlign w:val="top"/>
           </w:tcPr>
           <w:p>
             <w:pPr>
-              <w:spacing w:before="0" w:after="0" w:line="240" w:lineRule="auto"/>
+              <w:spacing w:before="200"/>
               <w:jc w:val="center"/>
             </w:pPr>
             <w:r>
@@ -514,12 +508,12 @@
         </w:tc>
         <w:tc>
           <w:tcPr>
-            <w:tcW w:type="dxa" w:w="1872"/>
+            <w:tcW w:type="dxa" w:w="2290"/>
             <w:vAlign w:val="top"/>
           </w:tcPr>
           <w:p>
             <w:pPr>
-              <w:spacing w:before="0" w:after="0" w:line="240" w:lineRule="auto"/>
+              <w:spacing w:before="0"/>
               <w:jc w:val="left"/>
             </w:pPr>
             <w:r>
@@ -545,18 +539,24 @@
               <w:rPr>
                 <w:sz w:val="24"/>
               </w:rPr>
+              <w:br/>
+            </w:r>
+            <w:r>
+              <w:rPr>
+                <w:sz w:val="24"/>
+              </w:rPr>
               <w:t>Lack of Internal Controls- Grants Management</w:t>
             </w:r>
           </w:p>
         </w:tc>
         <w:tc>
           <w:tcPr>
-            <w:tcW w:type="dxa" w:w="1872"/>
+            <w:tcW w:type="dxa" w:w="1728"/>
             <w:vAlign w:val="top"/>
           </w:tcPr>
           <w:p>
             <w:pPr>
-              <w:spacing w:before="0" w:after="0" w:line="240" w:lineRule="auto"/>
+              <w:spacing w:before="200"/>
               <w:jc w:val="center"/>
             </w:pPr>
             <w:r>
@@ -569,12 +569,12 @@
         </w:tc>
         <w:tc>
           <w:tcPr>
-            <w:tcW w:type="dxa" w:w="1872"/>
+            <w:tcW w:type="dxa" w:w="2074"/>
             <w:vAlign w:val="top"/>
           </w:tcPr>
           <w:p>
             <w:pPr>
-              <w:spacing w:before="0" w:after="0" w:line="240" w:lineRule="auto"/>
+              <w:spacing w:before="76"/>
               <w:jc w:val="center"/>
             </w:pPr>
             <w:r>
@@ -593,12 +593,12 @@
         </w:tc>
         <w:tc>
           <w:tcPr>
-            <w:tcW w:type="dxa" w:w="1872"/>
+            <w:tcW w:type="dxa" w:w="1714"/>
             <w:vAlign w:val="top"/>
           </w:tcPr>
           <w:p>
             <w:pPr>
-              <w:spacing w:before="0" w:after="0" w:line="240" w:lineRule="auto"/>
+              <w:spacing w:before="200"/>
               <w:jc w:val="center"/>
             </w:pPr>
             <w:r>
@@ -666,8 +666,6 @@
           <w:szCs w:val="24"/>
         </w:rPr>
       </w:pPr>
-      <w:proofErr w:type="gramStart"/>
-      <w:proofErr w:type="gramEnd"/>
       <w:bookmarkStart w:id="27" w:name="_Hlk154663714"/>
       <w:bookmarkEnd w:id="24"/>
       <w:commentRangeEnd w:id="25"/>
@@ -702,8 +700,6 @@
       <w:commentRangeEnd w:id="28"/>
       <w:proofErr w:type="spellStart"/>
       <w:proofErr w:type="spellEnd"/>
-      <w:proofErr w:type="gramStart"/>
-      <w:proofErr w:type="gramEnd"/>
       <w:r>
         <w:rPr>
           <w:sz w:val="24"/>
@@ -733,12 +729,8 @@
           <w:szCs w:val="24"/>
         </w:rPr>
       </w:pPr>
-      <w:proofErr w:type="gramStart"/>
-      <w:proofErr w:type="gramEnd"/>
       <w:proofErr w:type="spellStart"/>
       <w:proofErr w:type="spellEnd"/>
-      <w:proofErr w:type="gramStart"/>
-      <w:proofErr w:type="gramEnd"/>
       <w:r>
         <w:rPr>
           <w:sz w:val="24"/>
@@ -1804,7 +1796,7 @@
           <v:imagedata r:id="rId1" o:title=""/>
           <w10:wrap anchorx="page" anchory="page"/>
         </v:shape>
-        <o:OLEObject Type="Embed" ProgID="Word.Picture.8" ShapeID="_x0000_s1026" DrawAspect="Content" ObjectID="_1829815857" r:id="rId2"/>
+        <o:OLEObject Type="Embed" ProgID="Word.Picture.8" ShapeID="_x0000_s1026" DrawAspect="Content" ObjectID="_1829977278" r:id="rId2"/>
       </w:object>
     </w:r>
     <w:r>
@@ -3532,21 +3524,6 @@
 </file>
 
 <file path=customXml/item1.xml><?xml version="1.0" encoding="utf-8"?>
-<?mso-contentType ?>
-<FormTemplates xmlns="http://schemas.microsoft.com/sharepoint/v3/contenttype/forms">
-  <Display>DocumentLibraryForm</Display>
-  <Edit>DocumentLibraryForm</Edit>
-  <New>DocumentLibraryForm</New>
-</FormTemplates>
-</file>
-
-<file path=customXml/item2.xml><?xml version="1.0" encoding="utf-8"?>
-<p:properties xmlns:p="http://schemas.microsoft.com/office/2006/metadata/properties" xmlns:xsi="http://www.w3.org/2001/XMLSchema-instance" xmlns:pc="http://schemas.microsoft.com/office/infopath/2007/PartnerControls">
-  <documentManagement/>
-</p:properties>
-</file>
-
-<file path=customXml/item3.xml><?xml version="1.0" encoding="utf-8"?>
 <ct:contentTypeSchema xmlns:ct="http://schemas.microsoft.com/office/2006/metadata/contentType" xmlns:ma="http://schemas.microsoft.com/office/2006/metadata/properties/metaAttributes" ct:_="" ma:_="" ma:contentTypeName="Document" ma:contentTypeID="0x010100F126565443E1F344BFAEE422504F4339" ma:contentTypeVersion="0" ma:contentTypeDescription="Create a new document." ma:contentTypeScope="" ma:versionID="492a193985b7199b3960d0605ff30ce1">
   <xsd:schema xmlns:xsd="http://www.w3.org/2001/XMLSchema" xmlns:xs="http://www.w3.org/2001/XMLSchema" xmlns:p="http://schemas.microsoft.com/office/2006/metadata/properties" targetNamespace="http://schemas.microsoft.com/office/2006/metadata/properties" ma:root="true" ma:fieldsID="b764bea3eb9b1a5be8fd57fac5fb459b">
     <xsd:element name="properties">
@@ -3660,10 +3637,33 @@
 </ct:contentTypeSchema>
 </file>
 
+<file path=customXml/item2.xml><?xml version="1.0" encoding="utf-8"?>
+<p:properties xmlns:p="http://schemas.microsoft.com/office/2006/metadata/properties" xmlns:xsi="http://www.w3.org/2001/XMLSchema-instance" xmlns:pc="http://schemas.microsoft.com/office/infopath/2007/PartnerControls">
+  <documentManagement/>
+</p:properties>
+</file>
+
+<file path=customXml/item3.xml><?xml version="1.0" encoding="utf-8"?>
+<?mso-contentType ?>
+<FormTemplates xmlns="http://schemas.microsoft.com/sharepoint/v3/contenttype/forms">
+  <Display>DocumentLibraryForm</Display>
+  <Edit>DocumentLibraryForm</Edit>
+  <New>DocumentLibraryForm</New>
+</FormTemplates>
+</file>
+
 <file path=customXml/itemProps1.xml><?xml version="1.0" encoding="utf-8"?>
-<ds:datastoreItem xmlns:ds="http://schemas.openxmlformats.org/officeDocument/2006/customXml" ds:itemID="{2123481F-583C-4491-8BD7-A223B6902F04}">
+<ds:datastoreItem xmlns:ds="http://schemas.openxmlformats.org/officeDocument/2006/customXml" ds:itemID="{01DF460B-8754-4B34-B61F-D5EF1A2120E9}">
   <ds:schemaRefs>
-    <ds:schemaRef ds:uri="http://schemas.microsoft.com/sharepoint/v3/contenttype/forms"/>
+    <ds:schemaRef ds:uri="http://schemas.microsoft.com/office/2006/metadata/contentType"/>
+    <ds:schemaRef ds:uri="http://schemas.microsoft.com/office/2006/metadata/properties/metaAttributes"/>
+    <ds:schemaRef ds:uri="http://www.w3.org/2001/XMLSchema"/>
+    <ds:schemaRef ds:uri="http://schemas.microsoft.com/office/2006/metadata/properties"/>
+    <ds:schemaRef ds:uri="http://schemas.openxmlformats.org/package/2006/metadata/core-properties"/>
+    <ds:schemaRef ds:uri="http://purl.org/dc/elements/1.1/"/>
+    <ds:schemaRef ds:uri="http://purl.org/dc/terms/"/>
+    <ds:schemaRef ds:uri="http://schemas.microsoft.com/internal/obd"/>
+    <ds:schemaRef ds:uri="http://schemas.microsoft.com/office/infopath/2007/PartnerControls"/>
   </ds:schemaRefs>
 </ds:datastoreItem>
 </file>
@@ -3684,17 +3684,9 @@
 </file>
 
 <file path=customXml/itemProps3.xml><?xml version="1.0" encoding="utf-8"?>
-<ds:datastoreItem xmlns:ds="http://schemas.openxmlformats.org/officeDocument/2006/customXml" ds:itemID="{01DF460B-8754-4B34-B61F-D5EF1A2120E9}">
+<ds:datastoreItem xmlns:ds="http://schemas.openxmlformats.org/officeDocument/2006/customXml" ds:itemID="{2123481F-583C-4491-8BD7-A223B6902F04}">
   <ds:schemaRefs>
-    <ds:schemaRef ds:uri="http://schemas.microsoft.com/office/2006/metadata/contentType"/>
-    <ds:schemaRef ds:uri="http://schemas.microsoft.com/office/2006/metadata/properties/metaAttributes"/>
-    <ds:schemaRef ds:uri="http://www.w3.org/2001/XMLSchema"/>
-    <ds:schemaRef ds:uri="http://schemas.microsoft.com/office/2006/metadata/properties"/>
-    <ds:schemaRef ds:uri="http://schemas.openxmlformats.org/package/2006/metadata/core-properties"/>
-    <ds:schemaRef ds:uri="http://purl.org/dc/elements/1.1/"/>
-    <ds:schemaRef ds:uri="http://purl.org/dc/terms/"/>
-    <ds:schemaRef ds:uri="http://schemas.microsoft.com/internal/obd"/>
-    <ds:schemaRef ds:uri="http://schemas.microsoft.com/office/infopath/2007/PartnerControls"/>
+    <ds:schemaRef ds:uri="http://schemas.microsoft.com/sharepoint/v3/contenttype/forms"/>
   </ds:schemaRefs>
 </ds:datastoreItem>
 </file>
</xml_diff>